<commit_message>
creado el contenido tematico
</commit_message>
<xml_diff>
--- a/app/assets/Contenido de la Pagina.docx
+++ b/app/assets/Contenido de la Pagina.docx
@@ -134,7 +134,7 @@
                     <pic:cNvPicPr/>
                   </pic:nvPicPr>
                   <pic:blipFill rotWithShape="1">
-                    <a:blip r:embed="rId4"/>
+                    <a:blip r:embed="rId5"/>
                     <a:srcRect l="32326" t="19775" r="17639" b="26025"/>
                     <a:stretch/>
                   </pic:blipFill>
@@ -182,7 +182,7 @@
                     <pic:cNvPicPr/>
                   </pic:nvPicPr>
                   <pic:blipFill rotWithShape="1">
-                    <a:blip r:embed="rId5"/>
+                    <a:blip r:embed="rId6"/>
                     <a:srcRect l="32430" t="19959" r="18257" b="13574"/>
                     <a:stretch/>
                   </pic:blipFill>
@@ -221,247 +221,269 @@
           <w:lang w:val="es-CO"/>
         </w:rPr>
       </w:pPr>
-      <w:r>
-        <w:rPr>
-          <w:rFonts w:ascii="Arial" w:hAnsi="Arial" w:cs="Arial"/>
-          <w:b/>
-          <w:noProof/>
-          <w:sz w:val="24"/>
-          <w:szCs w:val="24"/>
-          <w:lang w:eastAsia="es-ES"/>
-        </w:rPr>
-        <w:drawing>
-          <wp:inline distT="0" distB="0" distL="0" distR="0" wp14:anchorId="3C492A8B" wp14:editId="5DF1FA26">
-            <wp:extent cx="2914650" cy="2185988"/>
-            <wp:effectExtent l="0" t="0" r="0" b="5080"/>
-            <wp:docPr id="3" name="Imagen 3"/>
-            <wp:cNvGraphicFramePr>
-              <a:graphicFrameLocks xmlns:a="http://schemas.openxmlformats.org/drawingml/2006/main" noChangeAspect="1"/>
-            </wp:cNvGraphicFramePr>
-            <a:graphic xmlns:a="http://schemas.openxmlformats.org/drawingml/2006/main">
-              <a:graphicData uri="http://schemas.openxmlformats.org/drawingml/2006/picture">
-                <pic:pic xmlns:pic="http://schemas.openxmlformats.org/drawingml/2006/picture">
-                  <pic:nvPicPr>
-                    <pic:cNvPr id="1" name=""/>
-                    <pic:cNvPicPr/>
-                  </pic:nvPicPr>
-                  <pic:blipFill>
-                    <a:blip r:embed="rId6"/>
-                    <a:stretch>
-                      <a:fillRect/>
-                    </a:stretch>
-                  </pic:blipFill>
-                  <pic:spPr>
-                    <a:xfrm>
-                      <a:off x="0" y="0"/>
-                      <a:ext cx="2924351" cy="2193264"/>
-                    </a:xfrm>
-                    <a:prstGeom prst="rect">
-                      <a:avLst/>
-                    </a:prstGeom>
-                  </pic:spPr>
-                </pic:pic>
-              </a:graphicData>
-            </a:graphic>
-          </wp:inline>
-        </w:drawing>
-      </w:r>
-    </w:p>
-    <w:p>
-      <w:pPr>
-        <w:rPr>
-          <w:rFonts w:ascii="Arial" w:hAnsi="Arial" w:cs="Arial"/>
-          <w:b/>
-          <w:sz w:val="24"/>
-          <w:szCs w:val="24"/>
-          <w:lang w:val="es-CO"/>
-        </w:rPr>
-      </w:pPr>
-      <w:r>
-        <w:rPr>
-          <w:rFonts w:ascii="Arial" w:hAnsi="Arial" w:cs="Arial"/>
-          <w:b/>
+    </w:p>
+    <w:p>
+      <w:pPr>
+        <w:jc w:val="center"/>
+        <w:rPr>
+          <w:rFonts w:ascii="Arial" w:hAnsi="Arial" w:cs="Arial"/>
+          <w:b/>
+          <w:sz w:val="24"/>
+          <w:szCs w:val="24"/>
+          <w:lang w:val="es-CO"/>
+        </w:rPr>
+      </w:pPr>
+      <w:hyperlink r:id="rId7" w:history="1">
+        <w:r>
+          <w:rPr>
+            <w:rStyle w:val="Hipervnculo"/>
+            <w:rFonts w:ascii="Arial" w:hAnsi="Arial" w:cs="Arial"/>
+            <w:b/>
+            <w:sz w:val="24"/>
+            <w:szCs w:val="24"/>
+            <w:lang w:val="es-CO"/>
+          </w:rPr>
+          <w:t>https://www.youtube.com/watch?v=5wX_zQBsYl4</w:t>
+        </w:r>
+      </w:hyperlink>
+      <w:r>
+        <w:rPr>
+          <w:rFonts w:ascii="Arial" w:hAnsi="Arial" w:cs="Arial"/>
+          <w:b/>
+          <w:sz w:val="24"/>
+          <w:szCs w:val="24"/>
+          <w:lang w:val="es-CO"/>
+        </w:rPr>
+        <w:t xml:space="preserve">    </w:t>
+      </w:r>
+      <w:hyperlink r:id="rId8" w:history="1">
+        <w:r>
+          <w:rPr>
+            <w:rStyle w:val="Hipervnculo"/>
+            <w:rFonts w:ascii="Arial" w:hAnsi="Arial" w:cs="Arial"/>
+            <w:b/>
+            <w:sz w:val="24"/>
+            <w:szCs w:val="24"/>
+            <w:lang w:val="es-CO"/>
+          </w:rPr>
+          <w:t>https://www.youtube.com/watch?v=TlM2-Glgk4M</w:t>
+        </w:r>
+      </w:hyperlink>
+      <w:r>
+        <w:rPr>
+          <w:rFonts w:ascii="Arial" w:hAnsi="Arial" w:cs="Arial"/>
+          <w:b/>
+          <w:sz w:val="24"/>
+          <w:szCs w:val="24"/>
+          <w:lang w:val="es-CO"/>
+        </w:rPr>
+        <w:t xml:space="preserve"> </w:t>
+      </w:r>
+    </w:p>
+    <w:p>
+      <w:pPr>
+        <w:rPr>
+          <w:rFonts w:ascii="Arial" w:hAnsi="Arial" w:cs="Arial"/>
+          <w:b/>
+          <w:sz w:val="24"/>
+          <w:szCs w:val="24"/>
+          <w:lang w:val="es-CO"/>
+        </w:rPr>
+      </w:pPr>
+      <w:r>
+        <w:rPr>
+          <w:rFonts w:ascii="Arial" w:hAnsi="Arial" w:cs="Arial"/>
+          <w:b/>
+          <w:sz w:val="24"/>
+          <w:szCs w:val="24"/>
+          <w:lang w:val="es-CO"/>
+        </w:rPr>
+        <w:t>Los Dientes.</w:t>
+      </w:r>
+    </w:p>
+    <w:p>
+      <w:pPr>
+        <w:jc w:val="both"/>
+        <w:rPr>
+          <w:rFonts w:ascii="Arial" w:hAnsi="Arial" w:cs="Arial"/>
+          <w:b/>
+          <w:sz w:val="24"/>
+          <w:szCs w:val="24"/>
+          <w:lang w:val="es-CO"/>
+        </w:rPr>
+      </w:pPr>
+      <w:r>
+        <w:rPr>
+          <w:rFonts w:ascii="Arial" w:hAnsi="Arial" w:cs="Arial"/>
+          <w:sz w:val="24"/>
+          <w:szCs w:val="24"/>
+          <w:lang w:val="es-CO"/>
+        </w:rPr>
+        <w:t xml:space="preserve">La función de los dientes  es el primer proceso de digestión mecánica, la molienda de partículas grandes de los alimentos en partículas </w:t>
+      </w:r>
+      <w:r>
+        <w:rPr>
+          <w:rFonts w:ascii="Arial" w:hAnsi="Arial" w:cs="Arial"/>
+          <w:sz w:val="24"/>
+          <w:szCs w:val="24"/>
+          <w:lang w:val="es-CO"/>
+        </w:rPr>
+        <w:t>más pequeñas (</w:t>
+      </w:r>
+      <w:proofErr w:type="spellStart"/>
+      <w:r>
+        <w:rPr>
+          <w:rFonts w:ascii="Arial" w:hAnsi="Arial" w:cs="Arial"/>
+          <w:sz w:val="24"/>
+          <w:szCs w:val="24"/>
+          <w:lang w:val="es-CO"/>
+        </w:rPr>
+        <w:t>vanLoon</w:t>
+      </w:r>
+      <w:proofErr w:type="spellEnd"/>
+      <w:r>
+        <w:rPr>
+          <w:rFonts w:ascii="Arial" w:hAnsi="Arial" w:cs="Arial"/>
+          <w:sz w:val="24"/>
+          <w:szCs w:val="24"/>
+          <w:lang w:val="es-CO"/>
+        </w:rPr>
+        <w:t xml:space="preserve">, 1976 </w:t>
+      </w:r>
+      <w:proofErr w:type="gramStart"/>
+      <w:r>
+        <w:rPr>
+          <w:rFonts w:ascii="Arial" w:hAnsi="Arial" w:cs="Arial"/>
+          <w:sz w:val="24"/>
+          <w:szCs w:val="24"/>
+          <w:lang w:val="es-CO"/>
+        </w:rPr>
+        <w:t xml:space="preserve">in </w:t>
+      </w:r>
+      <w:r>
+        <w:rPr>
+          <w:rFonts w:ascii="Arial" w:hAnsi="Arial" w:cs="Arial"/>
+          <w:sz w:val="24"/>
+          <w:szCs w:val="24"/>
+          <w:lang w:val="es-CO"/>
+        </w:rPr>
+        <w:t>)</w:t>
+      </w:r>
+      <w:proofErr w:type="gramEnd"/>
+      <w:r>
+        <w:rPr>
+          <w:rFonts w:ascii="Arial" w:hAnsi="Arial" w:cs="Arial"/>
+          <w:sz w:val="24"/>
+          <w:szCs w:val="24"/>
+          <w:lang w:val="es-CO"/>
+        </w:rPr>
+        <w:t xml:space="preserve">.  Los herbívoro tienen dientes compuestos llamados dientes </w:t>
+      </w:r>
+      <w:proofErr w:type="spellStart"/>
+      <w:r>
+        <w:rPr>
+          <w:rFonts w:ascii="Arial" w:hAnsi="Arial" w:cs="Arial"/>
+          <w:sz w:val="24"/>
+          <w:szCs w:val="24"/>
+          <w:lang w:val="es-CO"/>
+        </w:rPr>
+        <w:t>Hypsodontes</w:t>
+      </w:r>
+      <w:proofErr w:type="spellEnd"/>
+      <w:r>
+        <w:rPr>
+          <w:rFonts w:ascii="Arial" w:hAnsi="Arial" w:cs="Arial"/>
+          <w:sz w:val="24"/>
+          <w:szCs w:val="24"/>
+          <w:lang w:val="es-CO"/>
+        </w:rPr>
+        <w:t xml:space="preserve"> y otros animales tienen dientes simples o </w:t>
+      </w:r>
+      <w:proofErr w:type="spellStart"/>
+      <w:r>
+        <w:rPr>
+          <w:rFonts w:ascii="Arial" w:hAnsi="Arial" w:cs="Arial"/>
+          <w:sz w:val="24"/>
+          <w:szCs w:val="24"/>
+          <w:lang w:val="es-CO"/>
+        </w:rPr>
+        <w:t>Brachydont</w:t>
+      </w:r>
+      <w:proofErr w:type="spellEnd"/>
+      <w:r>
+        <w:rPr>
+          <w:rFonts w:ascii="Arial" w:hAnsi="Arial" w:cs="Arial"/>
+          <w:sz w:val="24"/>
+          <w:szCs w:val="24"/>
+          <w:lang w:val="es-CO"/>
+        </w:rPr>
+        <w:t>.</w:t>
+      </w:r>
+      <w:r>
+        <w:rPr>
+          <w:rFonts w:ascii="Arial" w:hAnsi="Arial" w:cs="Arial"/>
+          <w:sz w:val="24"/>
+          <w:szCs w:val="24"/>
+          <w:lang w:val="es-CO"/>
+        </w:rPr>
+        <w:t xml:space="preserve"> </w:t>
+      </w:r>
+      <w:r>
+        <w:rPr>
+          <w:rFonts w:ascii="Arial" w:hAnsi="Arial" w:cs="Arial"/>
+          <w:sz w:val="24"/>
+          <w:szCs w:val="24"/>
+          <w:lang w:val="es-CO"/>
+        </w:rPr>
+        <w:t xml:space="preserve"> La dentición de herbívoro debe permitir el continuo y considerable desgaste de </w:t>
+      </w:r>
+      <w:r>
+        <w:rPr>
+          <w:rFonts w:ascii="Arial" w:hAnsi="Arial" w:cs="Arial"/>
+          <w:sz w:val="24"/>
+          <w:szCs w:val="24"/>
+          <w:lang w:val="es-CO"/>
+        </w:rPr>
+        <w:t xml:space="preserve"> las superficies masticatorias. </w:t>
+      </w:r>
+      <w:r>
+        <w:rPr>
+          <w:rFonts w:ascii="Arial" w:hAnsi="Arial" w:cs="Arial"/>
+          <w:sz w:val="24"/>
+          <w:szCs w:val="24"/>
+          <w:lang w:val="es-CO"/>
+        </w:rPr>
+        <w:t xml:space="preserve">Las cabras, como en otros  rumiantes, carecen de los incisivo </w:t>
+      </w:r>
+      <w:proofErr w:type="gramStart"/>
+      <w:r>
+        <w:rPr>
+          <w:rFonts w:ascii="Arial" w:hAnsi="Arial" w:cs="Arial"/>
+          <w:sz w:val="24"/>
+          <w:szCs w:val="24"/>
+          <w:lang w:val="es-CO"/>
+        </w:rPr>
+        <w:t>superiores .</w:t>
+      </w:r>
+      <w:proofErr w:type="gramEnd"/>
+      <w:r>
+        <w:rPr>
+          <w:rFonts w:ascii="Arial" w:hAnsi="Arial" w:cs="Arial"/>
+          <w:sz w:val="24"/>
+          <w:szCs w:val="24"/>
+          <w:lang w:val="es-CO"/>
+        </w:rPr>
+        <w:t xml:space="preserve"> En cambio, poseen una almohadilla dental </w:t>
+      </w:r>
+      <w:r>
+        <w:rPr>
+          <w:rFonts w:ascii="Arial" w:hAnsi="Arial" w:cs="Arial"/>
           <w:sz w:val="24"/>
           <w:szCs w:val="24"/>
           <w:lang w:val="es-CO"/>
         </w:rPr>
         <w:lastRenderedPageBreak/>
-        <w:t>Los Dientes.</w:t>
-      </w:r>
-    </w:p>
-    <w:p>
-      <w:pPr>
-        <w:jc w:val="both"/>
-        <w:rPr>
-          <w:rFonts w:ascii="Arial" w:hAnsi="Arial" w:cs="Arial"/>
-          <w:b/>
-          <w:sz w:val="24"/>
-          <w:szCs w:val="24"/>
-          <w:lang w:val="es-CO"/>
-        </w:rPr>
-      </w:pPr>
-      <w:r>
-        <w:rPr>
-          <w:rFonts w:ascii="Arial" w:hAnsi="Arial" w:cs="Arial"/>
-          <w:sz w:val="24"/>
-          <w:szCs w:val="24"/>
-          <w:lang w:val="es-CO"/>
-        </w:rPr>
-        <w:t xml:space="preserve">La función de los dientes  es el primer proceso de digestión mecánica, la molienda de partículas grandes de los alimentos en partículas </w:t>
-      </w:r>
-      <w:r>
-        <w:rPr>
-          <w:rFonts w:ascii="Arial" w:hAnsi="Arial" w:cs="Arial"/>
-          <w:sz w:val="24"/>
-          <w:szCs w:val="24"/>
-          <w:lang w:val="es-CO"/>
-        </w:rPr>
-        <w:t>más pequeñas (</w:t>
-      </w:r>
-      <w:proofErr w:type="spellStart"/>
-      <w:r>
-        <w:rPr>
-          <w:rFonts w:ascii="Arial" w:hAnsi="Arial" w:cs="Arial"/>
-          <w:sz w:val="24"/>
-          <w:szCs w:val="24"/>
-          <w:lang w:val="es-CO"/>
-        </w:rPr>
-        <w:t>vanLoon</w:t>
-      </w:r>
-      <w:proofErr w:type="spellEnd"/>
-      <w:r>
-        <w:rPr>
-          <w:rFonts w:ascii="Arial" w:hAnsi="Arial" w:cs="Arial"/>
-          <w:sz w:val="24"/>
-          <w:szCs w:val="24"/>
-          <w:lang w:val="es-CO"/>
-        </w:rPr>
-        <w:t xml:space="preserve">, 1976 </w:t>
-      </w:r>
-      <w:proofErr w:type="gramStart"/>
-      <w:r>
-        <w:rPr>
-          <w:rFonts w:ascii="Arial" w:hAnsi="Arial" w:cs="Arial"/>
-          <w:sz w:val="24"/>
-          <w:szCs w:val="24"/>
-          <w:lang w:val="es-CO"/>
-        </w:rPr>
-        <w:t xml:space="preserve">in </w:t>
-      </w:r>
-      <w:r>
-        <w:rPr>
-          <w:rFonts w:ascii="Arial" w:hAnsi="Arial" w:cs="Arial"/>
-          <w:sz w:val="24"/>
-          <w:szCs w:val="24"/>
-          <w:lang w:val="es-CO"/>
-        </w:rPr>
-        <w:t>)</w:t>
-      </w:r>
-      <w:proofErr w:type="gramEnd"/>
-      <w:r>
-        <w:rPr>
-          <w:rFonts w:ascii="Arial" w:hAnsi="Arial" w:cs="Arial"/>
-          <w:sz w:val="24"/>
-          <w:szCs w:val="24"/>
-          <w:lang w:val="es-CO"/>
-        </w:rPr>
-        <w:t xml:space="preserve">.  Los herbívoro tienen dientes compuestos llamados dientes </w:t>
-      </w:r>
-      <w:proofErr w:type="spellStart"/>
-      <w:r>
-        <w:rPr>
-          <w:rFonts w:ascii="Arial" w:hAnsi="Arial" w:cs="Arial"/>
-          <w:sz w:val="24"/>
-          <w:szCs w:val="24"/>
-          <w:lang w:val="es-CO"/>
-        </w:rPr>
-        <w:t>Hypsodontes</w:t>
-      </w:r>
-      <w:proofErr w:type="spellEnd"/>
-      <w:r>
-        <w:rPr>
-          <w:rFonts w:ascii="Arial" w:hAnsi="Arial" w:cs="Arial"/>
-          <w:sz w:val="24"/>
-          <w:szCs w:val="24"/>
-          <w:lang w:val="es-CO"/>
-        </w:rPr>
-        <w:t xml:space="preserve"> y otros animales tienen dientes simples o </w:t>
-      </w:r>
-      <w:proofErr w:type="spellStart"/>
-      <w:r>
-        <w:rPr>
-          <w:rFonts w:ascii="Arial" w:hAnsi="Arial" w:cs="Arial"/>
-          <w:sz w:val="24"/>
-          <w:szCs w:val="24"/>
-          <w:lang w:val="es-CO"/>
-        </w:rPr>
-        <w:t>Brachydont</w:t>
-      </w:r>
-      <w:proofErr w:type="spellEnd"/>
-      <w:r>
-        <w:rPr>
-          <w:rFonts w:ascii="Arial" w:hAnsi="Arial" w:cs="Arial"/>
-          <w:sz w:val="24"/>
-          <w:szCs w:val="24"/>
-          <w:lang w:val="es-CO"/>
-        </w:rPr>
-        <w:t>.</w:t>
-      </w:r>
-      <w:r>
-        <w:rPr>
-          <w:rFonts w:ascii="Arial" w:hAnsi="Arial" w:cs="Arial"/>
-          <w:sz w:val="24"/>
-          <w:szCs w:val="24"/>
-          <w:lang w:val="es-CO"/>
-        </w:rPr>
-        <w:t xml:space="preserve"> </w:t>
-      </w:r>
-      <w:r>
-        <w:rPr>
-          <w:rFonts w:ascii="Arial" w:hAnsi="Arial" w:cs="Arial"/>
-          <w:sz w:val="24"/>
-          <w:szCs w:val="24"/>
-          <w:lang w:val="es-CO"/>
-        </w:rPr>
-        <w:t xml:space="preserve"> La dentición de herbívoro debe permitir el continuo y considerable desgaste de </w:t>
-      </w:r>
-      <w:r>
-        <w:rPr>
-          <w:rFonts w:ascii="Arial" w:hAnsi="Arial" w:cs="Arial"/>
-          <w:sz w:val="24"/>
-          <w:szCs w:val="24"/>
-          <w:lang w:val="es-CO"/>
-        </w:rPr>
-        <w:t xml:space="preserve"> las superficies masticatorias. </w:t>
-      </w:r>
-      <w:r>
-        <w:rPr>
-          <w:rFonts w:ascii="Arial" w:hAnsi="Arial" w:cs="Arial"/>
-          <w:sz w:val="24"/>
-          <w:szCs w:val="24"/>
-          <w:lang w:val="es-CO"/>
-        </w:rPr>
-        <w:t xml:space="preserve">Las cabras, como en otros  rumiantes, carecen de los incisivo </w:t>
-      </w:r>
-      <w:proofErr w:type="gramStart"/>
-      <w:r>
-        <w:rPr>
-          <w:rFonts w:ascii="Arial" w:hAnsi="Arial" w:cs="Arial"/>
-          <w:sz w:val="24"/>
-          <w:szCs w:val="24"/>
-          <w:lang w:val="es-CO"/>
-        </w:rPr>
-        <w:t>superiores .</w:t>
-      </w:r>
-      <w:proofErr w:type="gramEnd"/>
-      <w:r>
-        <w:rPr>
-          <w:rFonts w:ascii="Arial" w:hAnsi="Arial" w:cs="Arial"/>
-          <w:sz w:val="24"/>
-          <w:szCs w:val="24"/>
-          <w:lang w:val="es-CO"/>
-        </w:rPr>
-        <w:t xml:space="preserve"> En cambio, poseen una almohadilla dental endurecida, contra la que  muerden.5</w:t>
+        <w:t>endurecida, contra la que  muerden.5</w:t>
       </w:r>
       <w:r>
         <w:rPr>
@@ -498,7 +520,7 @@
                     <pic:cNvPicPr/>
                   </pic:nvPicPr>
                   <pic:blipFill>
-                    <a:blip r:embed="rId7"/>
+                    <a:blip r:embed="rId9"/>
                     <a:stretch>
                       <a:fillRect/>
                     </a:stretch>
@@ -549,7 +571,7 @@
                     <pic:cNvPicPr/>
                   </pic:nvPicPr>
                   <pic:blipFill>
-                    <a:blip r:embed="rId8"/>
+                    <a:blip r:embed="rId10"/>
                     <a:stretch>
                       <a:fillRect/>
                     </a:stretch>
@@ -630,7 +652,7 @@
         </w:rPr>
         <w:t> </w:t>
       </w:r>
-      <w:hyperlink r:id="rId9" w:history="1"/>
+      <w:hyperlink r:id="rId11" w:history="1"/>
       <w:r>
         <w:rPr>
           <w:rFonts w:ascii="Arial" w:hAnsi="Arial" w:cs="Arial"/>
@@ -737,7 +759,7 @@
                     </pic:cNvPicPr>
                   </pic:nvPicPr>
                   <pic:blipFill>
-                    <a:blip r:embed="rId10">
+                    <a:blip r:embed="rId12">
                       <a:extLst>
                         <a:ext uri="{28A0092B-C50C-407E-A947-70E740481C1C}">
                           <a14:useLocalDpi xmlns:a14="http://schemas.microsoft.com/office/drawing/2010/main" val="0"/>
@@ -918,7 +940,7 @@
                     <pic:cNvPicPr/>
                   </pic:nvPicPr>
                   <pic:blipFill>
-                    <a:blip r:embed="rId11"/>
+                    <a:blip r:embed="rId13"/>
                     <a:stretch>
                       <a:fillRect/>
                     </a:stretch>
@@ -959,114 +981,6 @@
             <wp:extent cx="3962399" cy="2971800"/>
             <wp:effectExtent l="0" t="0" r="635" b="0"/>
             <wp:docPr id="9" name="Imagen 9"/>
-            <wp:cNvGraphicFramePr>
-              <a:graphicFrameLocks xmlns:a="http://schemas.openxmlformats.org/drawingml/2006/main" noChangeAspect="1"/>
-            </wp:cNvGraphicFramePr>
-            <a:graphic xmlns:a="http://schemas.openxmlformats.org/drawingml/2006/main">
-              <a:graphicData uri="http://schemas.openxmlformats.org/drawingml/2006/picture">
-                <pic:pic xmlns:pic="http://schemas.openxmlformats.org/drawingml/2006/picture">
-                  <pic:nvPicPr>
-                    <pic:cNvPr id="1" name=""/>
-                    <pic:cNvPicPr/>
-                  </pic:nvPicPr>
-                  <pic:blipFill>
-                    <a:blip r:embed="rId12"/>
-                    <a:stretch>
-                      <a:fillRect/>
-                    </a:stretch>
-                  </pic:blipFill>
-                  <pic:spPr>
-                    <a:xfrm>
-                      <a:off x="0" y="0"/>
-                      <a:ext cx="3968997" cy="2976749"/>
-                    </a:xfrm>
-                    <a:prstGeom prst="rect">
-                      <a:avLst/>
-                    </a:prstGeom>
-                  </pic:spPr>
-                </pic:pic>
-              </a:graphicData>
-            </a:graphic>
-          </wp:inline>
-        </w:drawing>
-      </w:r>
-    </w:p>
-    <w:p>
-      <w:pPr>
-        <w:rPr>
-          <w:rFonts w:ascii="Arial" w:hAnsi="Arial" w:cs="Arial"/>
-          <w:b/>
-          <w:sz w:val="24"/>
-          <w:szCs w:val="24"/>
-          <w:lang w:val="es-CO"/>
-        </w:rPr>
-      </w:pPr>
-      <w:r>
-        <w:rPr>
-          <w:rFonts w:ascii="Arial" w:hAnsi="Arial" w:cs="Arial"/>
-          <w:b/>
-          <w:noProof/>
-          <w:sz w:val="24"/>
-          <w:szCs w:val="24"/>
-          <w:lang w:eastAsia="es-ES"/>
-        </w:rPr>
-        <w:drawing>
-          <wp:inline distT="0" distB="0" distL="0" distR="0" wp14:anchorId="77D4334F" wp14:editId="6FC072B7">
-            <wp:extent cx="3781425" cy="2836069"/>
-            <wp:effectExtent l="0" t="0" r="0" b="2540"/>
-            <wp:docPr id="10" name="Imagen 10"/>
-            <wp:cNvGraphicFramePr>
-              <a:graphicFrameLocks xmlns:a="http://schemas.openxmlformats.org/drawingml/2006/main" noChangeAspect="1"/>
-            </wp:cNvGraphicFramePr>
-            <a:graphic xmlns:a="http://schemas.openxmlformats.org/drawingml/2006/main">
-              <a:graphicData uri="http://schemas.openxmlformats.org/drawingml/2006/picture">
-                <pic:pic xmlns:pic="http://schemas.openxmlformats.org/drawingml/2006/picture">
-                  <pic:nvPicPr>
-                    <pic:cNvPr id="1" name=""/>
-                    <pic:cNvPicPr/>
-                  </pic:nvPicPr>
-                  <pic:blipFill>
-                    <a:blip r:embed="rId13"/>
-                    <a:stretch>
-                      <a:fillRect/>
-                    </a:stretch>
-                  </pic:blipFill>
-                  <pic:spPr>
-                    <a:xfrm>
-                      <a:off x="0" y="0"/>
-                      <a:ext cx="3787625" cy="2840719"/>
-                    </a:xfrm>
-                    <a:prstGeom prst="rect">
-                      <a:avLst/>
-                    </a:prstGeom>
-                  </pic:spPr>
-                </pic:pic>
-              </a:graphicData>
-            </a:graphic>
-          </wp:inline>
-        </w:drawing>
-      </w:r>
-      <w:r>
-        <w:rPr>
-          <w:noProof/>
-          <w:lang w:eastAsia="es-ES"/>
-        </w:rPr>
-        <w:t xml:space="preserve"> </w:t>
-      </w:r>
-      <w:r>
-        <w:rPr>
-          <w:rFonts w:ascii="Arial" w:hAnsi="Arial" w:cs="Arial"/>
-          <w:b/>
-          <w:noProof/>
-          <w:sz w:val="24"/>
-          <w:szCs w:val="24"/>
-          <w:lang w:eastAsia="es-ES"/>
-        </w:rPr>
-        <w:drawing>
-          <wp:inline distT="0" distB="0" distL="0" distR="0" wp14:anchorId="0E5864EE" wp14:editId="4A2CFCF9">
-            <wp:extent cx="3829049" cy="2871787"/>
-            <wp:effectExtent l="0" t="0" r="635" b="5080"/>
-            <wp:docPr id="11" name="Imagen 11"/>
             <wp:cNvGraphicFramePr>
               <a:graphicFrameLocks xmlns:a="http://schemas.openxmlformats.org/drawingml/2006/main" noChangeAspect="1"/>
             </wp:cNvGraphicFramePr>
@@ -1086,6 +1000,114 @@
                   <pic:spPr>
                     <a:xfrm>
                       <a:off x="0" y="0"/>
+                      <a:ext cx="3968997" cy="2976749"/>
+                    </a:xfrm>
+                    <a:prstGeom prst="rect">
+                      <a:avLst/>
+                    </a:prstGeom>
+                  </pic:spPr>
+                </pic:pic>
+              </a:graphicData>
+            </a:graphic>
+          </wp:inline>
+        </w:drawing>
+      </w:r>
+    </w:p>
+    <w:p>
+      <w:pPr>
+        <w:rPr>
+          <w:rFonts w:ascii="Arial" w:hAnsi="Arial" w:cs="Arial"/>
+          <w:b/>
+          <w:sz w:val="24"/>
+          <w:szCs w:val="24"/>
+          <w:lang w:val="es-CO"/>
+        </w:rPr>
+      </w:pPr>
+      <w:r>
+        <w:rPr>
+          <w:rFonts w:ascii="Arial" w:hAnsi="Arial" w:cs="Arial"/>
+          <w:b/>
+          <w:noProof/>
+          <w:sz w:val="24"/>
+          <w:szCs w:val="24"/>
+          <w:lang w:eastAsia="es-ES"/>
+        </w:rPr>
+        <w:drawing>
+          <wp:inline distT="0" distB="0" distL="0" distR="0" wp14:anchorId="77D4334F" wp14:editId="6FC072B7">
+            <wp:extent cx="3781425" cy="2836069"/>
+            <wp:effectExtent l="0" t="0" r="0" b="2540"/>
+            <wp:docPr id="10" name="Imagen 10"/>
+            <wp:cNvGraphicFramePr>
+              <a:graphicFrameLocks xmlns:a="http://schemas.openxmlformats.org/drawingml/2006/main" noChangeAspect="1"/>
+            </wp:cNvGraphicFramePr>
+            <a:graphic xmlns:a="http://schemas.openxmlformats.org/drawingml/2006/main">
+              <a:graphicData uri="http://schemas.openxmlformats.org/drawingml/2006/picture">
+                <pic:pic xmlns:pic="http://schemas.openxmlformats.org/drawingml/2006/picture">
+                  <pic:nvPicPr>
+                    <pic:cNvPr id="1" name=""/>
+                    <pic:cNvPicPr/>
+                  </pic:nvPicPr>
+                  <pic:blipFill>
+                    <a:blip r:embed="rId15"/>
+                    <a:stretch>
+                      <a:fillRect/>
+                    </a:stretch>
+                  </pic:blipFill>
+                  <pic:spPr>
+                    <a:xfrm>
+                      <a:off x="0" y="0"/>
+                      <a:ext cx="3787625" cy="2840719"/>
+                    </a:xfrm>
+                    <a:prstGeom prst="rect">
+                      <a:avLst/>
+                    </a:prstGeom>
+                  </pic:spPr>
+                </pic:pic>
+              </a:graphicData>
+            </a:graphic>
+          </wp:inline>
+        </w:drawing>
+      </w:r>
+      <w:r>
+        <w:rPr>
+          <w:noProof/>
+          <w:lang w:eastAsia="es-ES"/>
+        </w:rPr>
+        <w:t xml:space="preserve"> </w:t>
+      </w:r>
+      <w:r>
+        <w:rPr>
+          <w:rFonts w:ascii="Arial" w:hAnsi="Arial" w:cs="Arial"/>
+          <w:b/>
+          <w:noProof/>
+          <w:sz w:val="24"/>
+          <w:szCs w:val="24"/>
+          <w:lang w:eastAsia="es-ES"/>
+        </w:rPr>
+        <w:drawing>
+          <wp:inline distT="0" distB="0" distL="0" distR="0" wp14:anchorId="0E5864EE" wp14:editId="4A2CFCF9">
+            <wp:extent cx="3829049" cy="2871787"/>
+            <wp:effectExtent l="0" t="0" r="635" b="5080"/>
+            <wp:docPr id="11" name="Imagen 11"/>
+            <wp:cNvGraphicFramePr>
+              <a:graphicFrameLocks xmlns:a="http://schemas.openxmlformats.org/drawingml/2006/main" noChangeAspect="1"/>
+            </wp:cNvGraphicFramePr>
+            <a:graphic xmlns:a="http://schemas.openxmlformats.org/drawingml/2006/main">
+              <a:graphicData uri="http://schemas.openxmlformats.org/drawingml/2006/picture">
+                <pic:pic xmlns:pic="http://schemas.openxmlformats.org/drawingml/2006/picture">
+                  <pic:nvPicPr>
+                    <pic:cNvPr id="1" name=""/>
+                    <pic:cNvPicPr/>
+                  </pic:nvPicPr>
+                  <pic:blipFill>
+                    <a:blip r:embed="rId16"/>
+                    <a:stretch>
+                      <a:fillRect/>
+                    </a:stretch>
+                  </pic:blipFill>
+                  <pic:spPr>
+                    <a:xfrm>
+                      <a:off x="0" y="0"/>
                       <a:ext cx="3880977" cy="2910733"/>
                     </a:xfrm>
                     <a:prstGeom prst="rect">
@@ -1279,7 +1301,7 @@
                     </pic:cNvPicPr>
                   </pic:nvPicPr>
                   <pic:blipFill>
-                    <a:blip r:embed="rId15">
+                    <a:blip r:embed="rId17">
                       <a:extLst>
                         <a:ext uri="{28A0092B-C50C-407E-A947-70E740481C1C}">
                           <a14:useLocalDpi xmlns:a14="http://schemas.microsoft.com/office/drawing/2010/main" val="0"/>
@@ -1492,7 +1514,7 @@
                     </pic:cNvPicPr>
                   </pic:nvPicPr>
                   <pic:blipFill>
-                    <a:blip r:embed="rId16">
+                    <a:blip r:embed="rId18">
                       <a:extLst>
                         <a:ext uri="{28A0092B-C50C-407E-A947-70E740481C1C}">
                           <a14:useLocalDpi xmlns:a14="http://schemas.microsoft.com/office/drawing/2010/main" val="0"/>
@@ -1526,20 +1548,205 @@
     </w:p>
     <w:p>
       <w:pPr>
-        <w:rPr>
-          <w:rFonts w:ascii="Arial" w:hAnsi="Arial" w:cs="Arial"/>
-          <w:b/>
-          <w:sz w:val="24"/>
-          <w:szCs w:val="24"/>
-        </w:rPr>
-      </w:pPr>
-      <w:r>
-        <w:rPr>
-          <w:rFonts w:ascii="Arial" w:hAnsi="Arial" w:cs="Arial"/>
-          <w:b/>
-          <w:sz w:val="24"/>
-          <w:szCs w:val="24"/>
-        </w:rPr>
+        <w:jc w:val="center"/>
+        <w:rPr>
+          <w:rFonts w:ascii="Arial" w:hAnsi="Arial" w:cs="Arial"/>
+          <w:sz w:val="24"/>
+          <w:szCs w:val="24"/>
+        </w:rPr>
+      </w:pPr>
+      <w:r>
+        <w:rPr>
+          <w:rFonts w:ascii="Arial" w:hAnsi="Arial" w:cs="Arial"/>
+          <w:sz w:val="24"/>
+          <w:szCs w:val="24"/>
+        </w:rPr>
+        <w:t xml:space="preserve">Video </w:t>
+      </w:r>
+    </w:p>
+    <w:p>
+      <w:pPr>
+        <w:jc w:val="both"/>
+        <w:rPr>
+          <w:rFonts w:ascii="Arial" w:hAnsi="Arial" w:cs="Arial"/>
+          <w:sz w:val="24"/>
+          <w:szCs w:val="24"/>
+        </w:rPr>
+      </w:pPr>
+      <w:hyperlink r:id="rId19" w:history="1">
+        <w:r>
+          <w:rPr>
+            <w:rStyle w:val="Hipervnculo"/>
+            <w:rFonts w:ascii="Arial" w:hAnsi="Arial" w:cs="Arial"/>
+            <w:sz w:val="24"/>
+            <w:szCs w:val="24"/>
+          </w:rPr>
+          <w:t>https://www.youtube.com/watch?v=O1U36AopiRk</w:t>
+        </w:r>
+      </w:hyperlink>
+      <w:r>
+        <w:rPr>
+          <w:rFonts w:ascii="Arial" w:hAnsi="Arial" w:cs="Arial"/>
+          <w:sz w:val="24"/>
+          <w:szCs w:val="24"/>
+        </w:rPr>
+        <w:t xml:space="preserve">                           </w:t>
+      </w:r>
+      <w:hyperlink r:id="rId20" w:history="1">
+        <w:r>
+          <w:rPr>
+            <w:rStyle w:val="Hipervnculo"/>
+            <w:rFonts w:ascii="Arial" w:hAnsi="Arial" w:cs="Arial"/>
+            <w:sz w:val="24"/>
+            <w:szCs w:val="24"/>
+          </w:rPr>
+          <w:t>https://www.youtube.com/watch?v=AmI0RdIO1_o</w:t>
+        </w:r>
+      </w:hyperlink>
+      <w:r>
+        <w:rPr>
+          <w:rFonts w:ascii="Arial" w:hAnsi="Arial" w:cs="Arial"/>
+          <w:sz w:val="24"/>
+          <w:szCs w:val="24"/>
+        </w:rPr>
+        <w:t xml:space="preserve"> </w:t>
+      </w:r>
+    </w:p>
+    <w:p>
+      <w:pPr>
+        <w:jc w:val="both"/>
+        <w:rPr>
+          <w:rFonts w:ascii="Arial" w:hAnsi="Arial" w:cs="Arial"/>
+          <w:sz w:val="24"/>
+          <w:szCs w:val="24"/>
+        </w:rPr>
+      </w:pPr>
+      <w:hyperlink r:id="rId21" w:history="1">
+        <w:r>
+          <w:rPr>
+            <w:rStyle w:val="Hipervnculo"/>
+            <w:rFonts w:ascii="Arial" w:hAnsi="Arial" w:cs="Arial"/>
+            <w:sz w:val="24"/>
+            <w:szCs w:val="24"/>
+          </w:rPr>
+          <w:t>https://www.youtube.com/watch?v=nbDK_Kl3DRg</w:t>
+        </w:r>
+      </w:hyperlink>
+      <w:r>
+        <w:rPr>
+          <w:rFonts w:ascii="Arial" w:hAnsi="Arial" w:cs="Arial"/>
+          <w:sz w:val="24"/>
+          <w:szCs w:val="24"/>
+        </w:rPr>
+        <w:t xml:space="preserve">                           </w:t>
+      </w:r>
+      <w:hyperlink r:id="rId22" w:history="1">
+        <w:r>
+          <w:rPr>
+            <w:rStyle w:val="Hipervnculo"/>
+            <w:rFonts w:ascii="Arial" w:hAnsi="Arial" w:cs="Arial"/>
+            <w:sz w:val="24"/>
+            <w:szCs w:val="24"/>
+          </w:rPr>
+          <w:t>https://www.youtube.com/watch?v=y7yHPqKWP2A</w:t>
+        </w:r>
+      </w:hyperlink>
+      <w:r>
+        <w:rPr>
+          <w:rFonts w:ascii="Arial" w:hAnsi="Arial" w:cs="Arial"/>
+          <w:sz w:val="24"/>
+          <w:szCs w:val="24"/>
+        </w:rPr>
+        <w:t xml:space="preserve">  </w:t>
+      </w:r>
+    </w:p>
+    <w:p>
+      <w:pPr>
+        <w:jc w:val="both"/>
+        <w:rPr>
+          <w:rFonts w:ascii="Arial" w:hAnsi="Arial" w:cs="Arial"/>
+          <w:sz w:val="24"/>
+          <w:szCs w:val="24"/>
+        </w:rPr>
+      </w:pPr>
+      <w:hyperlink r:id="rId23" w:history="1">
+        <w:r>
+          <w:rPr>
+            <w:rStyle w:val="Hipervnculo"/>
+            <w:rFonts w:ascii="Arial" w:hAnsi="Arial" w:cs="Arial"/>
+            <w:sz w:val="24"/>
+            <w:szCs w:val="24"/>
+          </w:rPr>
+          <w:t>https://www.youtube.com/watch?v=zLLMbyRONFQ</w:t>
+        </w:r>
+      </w:hyperlink>
+      <w:r>
+        <w:rPr>
+          <w:rFonts w:ascii="Arial" w:hAnsi="Arial" w:cs="Arial"/>
+          <w:sz w:val="24"/>
+          <w:szCs w:val="24"/>
+        </w:rPr>
+        <w:t xml:space="preserve">                         </w:t>
+      </w:r>
+      <w:hyperlink r:id="rId24" w:history="1">
+        <w:r>
+          <w:rPr>
+            <w:rStyle w:val="Hipervnculo"/>
+            <w:rFonts w:ascii="Arial" w:hAnsi="Arial" w:cs="Arial"/>
+            <w:sz w:val="24"/>
+            <w:szCs w:val="24"/>
+          </w:rPr>
+          <w:t>https://www.youtube.com/watch?v=nDAhjuuVby0</w:t>
+        </w:r>
+      </w:hyperlink>
+      <w:r>
+        <w:rPr>
+          <w:rFonts w:ascii="Arial" w:hAnsi="Arial" w:cs="Arial"/>
+          <w:sz w:val="24"/>
+          <w:szCs w:val="24"/>
+        </w:rPr>
+        <w:t xml:space="preserve"> </w:t>
+      </w:r>
+      <w:bookmarkStart w:id="0" w:name="_GoBack"/>
+      <w:bookmarkEnd w:id="0"/>
+    </w:p>
+    <w:p>
+      <w:pPr>
+        <w:jc w:val="center"/>
+        <w:rPr>
+          <w:rFonts w:ascii="Arial" w:hAnsi="Arial" w:cs="Arial"/>
+          <w:sz w:val="24"/>
+          <w:szCs w:val="24"/>
+        </w:rPr>
+      </w:pPr>
+    </w:p>
+    <w:p>
+      <w:pPr>
+        <w:jc w:val="center"/>
+        <w:rPr>
+          <w:rFonts w:ascii="Arial" w:hAnsi="Arial" w:cs="Arial"/>
+          <w:sz w:val="24"/>
+          <w:szCs w:val="24"/>
+        </w:rPr>
+      </w:pPr>
+    </w:p>
+    <w:p>
+      <w:pPr>
+        <w:rPr>
+          <w:rFonts w:ascii="Arial" w:hAnsi="Arial" w:cs="Arial"/>
+          <w:b/>
+          <w:sz w:val="24"/>
+          <w:szCs w:val="24"/>
+        </w:rPr>
+      </w:pPr>
+      <w:r>
+        <w:rPr>
+          <w:rFonts w:ascii="Arial" w:hAnsi="Arial" w:cs="Arial"/>
+          <w:b/>
+          <w:sz w:val="24"/>
+          <w:szCs w:val="24"/>
+        </w:rPr>
+        <w:lastRenderedPageBreak/>
         <w:t>Retículo y rumen</w:t>
       </w:r>
     </w:p>
@@ -1614,7 +1821,6 @@
           <w:sz w:val="24"/>
           <w:szCs w:val="24"/>
         </w:rPr>
-        <w:lastRenderedPageBreak/>
         <w:t>Omaso</w:t>
       </w:r>
     </w:p>
@@ -1633,23 +1839,7 @@
           <w:sz w:val="24"/>
           <w:szCs w:val="24"/>
         </w:rPr>
-        <w:t xml:space="preserve">El tercer estomago </w:t>
-      </w:r>
-      <w:r>
-        <w:rPr>
-          <w:rFonts w:ascii="Arial" w:hAnsi="Arial" w:cs="Arial"/>
-          <w:sz w:val="24"/>
-          <w:szCs w:val="24"/>
-        </w:rPr>
-        <w:t>u</w:t>
-      </w:r>
-      <w:r>
-        <w:rPr>
-          <w:rFonts w:ascii="Arial" w:hAnsi="Arial" w:cs="Arial"/>
-          <w:sz w:val="24"/>
-          <w:szCs w:val="24"/>
-        </w:rPr>
-        <w:t xml:space="preserve"> omaso parece a un fútbol y tiene una capacidad de aproximadamente 10 kg. El omaso es un órgano pequeño que tiene una alta capacidad de absorción. Permite el reciclaje de agua y minerales tales como sodio y fósforo que pueden retornar al rumen a través de la saliva. El omaso no es esencial, sin embargo es un órgano de transición entre el rumen y el abomaso, que tienen modos muy diferentes de digestión.</w:t>
+        <w:t>El tercer estomago u omaso parece a un fútbol y tiene una capacidad de aproximadamente 10 kg. El omaso es un órgano pequeño que tiene una alta capacidad de absorción. Permite el reciclaje de agua y minerales tales como sodio y fósforo que pueden retornar al rumen a través de la saliva. El omaso no es esencial, sin embargo es un órgano de transición entre el rumen y el abomaso, que tienen modos muy diferentes de digestión.</w:t>
       </w:r>
     </w:p>
     <w:p>
@@ -1687,23 +1877,7 @@
           <w:sz w:val="24"/>
           <w:szCs w:val="24"/>
         </w:rPr>
-        <w:t xml:space="preserve">El cuarto estomago es el abomaso. Este estomago parece al </w:t>
-      </w:r>
-      <w:r>
-        <w:rPr>
-          <w:rFonts w:ascii="Arial" w:hAnsi="Arial" w:cs="Arial"/>
-          <w:sz w:val="24"/>
-          <w:szCs w:val="24"/>
-        </w:rPr>
-        <w:t>estómago</w:t>
-      </w:r>
-      <w:r>
-        <w:rPr>
-          <w:rFonts w:ascii="Arial" w:hAnsi="Arial" w:cs="Arial"/>
-          <w:sz w:val="24"/>
-          <w:szCs w:val="24"/>
-        </w:rPr>
-        <w:t xml:space="preserve"> de los animales no-rumiantes. Secreta ácidos fuertes y muchas enzimas digestivas. En los animales no-rumiantes, los alimentos primeros son digeridos en el abomaso. Sin embargo en rumiantes, los alimentos que entran el abomaso son compuestos principalmente de partículas no-fermentadas de alimentos, algunos productos finales de la fermentación microbiana y los micr</w:t>
+        <w:t>El cuarto estomago es el abomaso. Este estomago parece al estómago de los animales no-rumiantes. Secreta ácidos fuertes y muchas enzimas digestivas. En los animales no-rumiantes, los alimentos primeros son digeridos en el abomaso. Sin embargo en rumiantes, los alimentos que entran el abomaso son compuestos principalmente de partículas no-fermentadas de alimentos, algunos productos finales de la fermentación microbiana y los micr</w:t>
       </w:r>
       <w:r>
         <w:rPr>
@@ -1736,6 +1910,7 @@
           <w:noProof/>
           <w:lang w:eastAsia="es-ES"/>
         </w:rPr>
+        <w:lastRenderedPageBreak/>
         <w:drawing>
           <wp:inline distT="0" distB="0" distL="0" distR="0">
             <wp:extent cx="4540250" cy="2724150"/>
@@ -1754,7 +1929,7 @@
                     </pic:cNvPicPr>
                   </pic:nvPicPr>
                   <pic:blipFill>
-                    <a:blip r:embed="rId17">
+                    <a:blip r:embed="rId25">
                       <a:extLst>
                         <a:ext uri="{28A0092B-C50C-407E-A947-70E740481C1C}">
                           <a14:useLocalDpi xmlns:a14="http://schemas.microsoft.com/office/drawing/2010/main" val="0"/>
@@ -1808,7 +1983,7 @@
                     </pic:cNvPicPr>
                   </pic:nvPicPr>
                   <pic:blipFill>
-                    <a:blip r:embed="rId18">
+                    <a:blip r:embed="rId26">
                       <a:extLst>
                         <a:ext uri="{28A0092B-C50C-407E-A947-70E740481C1C}">
                           <a14:useLocalDpi xmlns:a14="http://schemas.microsoft.com/office/drawing/2010/main" val="0"/>
@@ -1877,7 +2052,6 @@
           <w:szCs w:val="24"/>
         </w:rPr>
       </w:pPr>
-      <w:bookmarkStart w:id="0" w:name="_GoBack"/>
       <w:r>
         <w:rPr>
           <w:rFonts w:ascii="Arial" w:hAnsi="Arial" w:cs="Arial"/>
@@ -1886,56 +2060,534 @@
           <w:sz w:val="24"/>
           <w:szCs w:val="24"/>
         </w:rPr>
+        <w:t>Intestino delgado</w:t>
+      </w:r>
+    </w:p>
+    <w:p>
+      <w:pPr>
+        <w:jc w:val="both"/>
+        <w:rPr>
+          <w:rFonts w:ascii="Arial" w:hAnsi="Arial" w:cs="Arial"/>
+          <w:sz w:val="24"/>
+          <w:szCs w:val="24"/>
+        </w:rPr>
+      </w:pPr>
+      <w:r>
+        <w:rPr>
+          <w:rFonts w:ascii="Arial" w:hAnsi="Arial" w:cs="Arial"/>
+          <w:sz w:val="24"/>
+          <w:szCs w:val="24"/>
+        </w:rPr>
+        <w:t>Desde el abomaso, el alimento sale el estómag</w:t>
+      </w:r>
+      <w:r>
+        <w:rPr>
+          <w:rFonts w:ascii="Arial" w:hAnsi="Arial" w:cs="Arial"/>
+          <w:sz w:val="24"/>
+          <w:szCs w:val="24"/>
+        </w:rPr>
+        <w:t xml:space="preserve">o y entra el intestino delgado. </w:t>
+      </w:r>
+      <w:r>
+        <w:rPr>
+          <w:rFonts w:ascii="Arial" w:hAnsi="Arial" w:cs="Arial"/>
+          <w:sz w:val="24"/>
+          <w:szCs w:val="24"/>
+        </w:rPr>
+        <w:t xml:space="preserve">El intestino delgado incorpora tres características que justifican su </w:t>
+      </w:r>
+      <w:r>
+        <w:rPr>
+          <w:rFonts w:ascii="Arial" w:hAnsi="Arial" w:cs="Arial"/>
+          <w:sz w:val="24"/>
+          <w:szCs w:val="24"/>
+        </w:rPr>
+        <w:t>inmensa</w:t>
+      </w:r>
+      <w:r>
+        <w:rPr>
+          <w:rFonts w:ascii="Arial" w:hAnsi="Arial" w:cs="Arial"/>
+          <w:sz w:val="24"/>
+          <w:szCs w:val="24"/>
+        </w:rPr>
+        <w:t xml:space="preserve"> superficie de absorción:</w:t>
+      </w:r>
+      <w:r>
+        <w:rPr>
+          <w:rFonts w:ascii="Arial" w:hAnsi="Arial" w:cs="Arial"/>
+          <w:sz w:val="24"/>
+          <w:szCs w:val="24"/>
+        </w:rPr>
+        <w:t xml:space="preserve"> </w:t>
+      </w:r>
+    </w:p>
+    <w:p>
+      <w:pPr>
+        <w:pStyle w:val="Prrafodelista"/>
+        <w:numPr>
+          <w:ilvl w:val="0"/>
+          <w:numId w:val="1"/>
+        </w:numPr>
+        <w:jc w:val="both"/>
+        <w:rPr>
+          <w:rFonts w:ascii="Arial" w:hAnsi="Arial" w:cs="Arial"/>
+          <w:sz w:val="24"/>
+          <w:szCs w:val="24"/>
+        </w:rPr>
+      </w:pPr>
+      <w:r>
+        <w:rPr>
+          <w:rFonts w:ascii="Arial" w:hAnsi="Arial" w:cs="Arial"/>
+          <w:sz w:val="24"/>
+          <w:szCs w:val="24"/>
+        </w:rPr>
+        <w:t>Pliegues mucosos: la superficie interior del intestino delgado no está plana, posee dobleces circulares, que no sólo aumentan la superficie, sino que  ayudan a mezclar la ingesta actuando como deflectores.</w:t>
+      </w:r>
+    </w:p>
+    <w:p>
+      <w:pPr>
+        <w:pStyle w:val="Prrafodelista"/>
+        <w:numPr>
+          <w:ilvl w:val="0"/>
+          <w:numId w:val="1"/>
+        </w:numPr>
+        <w:jc w:val="both"/>
+        <w:rPr>
+          <w:rFonts w:ascii="Arial" w:hAnsi="Arial" w:cs="Arial"/>
+          <w:sz w:val="24"/>
+          <w:szCs w:val="24"/>
+        </w:rPr>
+      </w:pPr>
+      <w:proofErr w:type="spellStart"/>
+      <w:r>
+        <w:rPr>
+          <w:rFonts w:ascii="Arial" w:hAnsi="Arial" w:cs="Arial"/>
+          <w:sz w:val="24"/>
+          <w:szCs w:val="24"/>
+        </w:rPr>
+        <w:t>Villi</w:t>
+      </w:r>
+      <w:proofErr w:type="spellEnd"/>
+      <w:r>
+        <w:rPr>
+          <w:rFonts w:ascii="Arial" w:hAnsi="Arial" w:cs="Arial"/>
+          <w:sz w:val="24"/>
+          <w:szCs w:val="24"/>
+        </w:rPr>
+        <w:t xml:space="preserve">: la mucosa forma multitudes  proyecciones que salen al lumen y se cubren con células de epiteliales. Las enzimas que secretan los </w:t>
+      </w:r>
+      <w:proofErr w:type="spellStart"/>
+      <w:r>
+        <w:rPr>
+          <w:rFonts w:ascii="Arial" w:hAnsi="Arial" w:cs="Arial"/>
+          <w:sz w:val="24"/>
+          <w:szCs w:val="24"/>
+        </w:rPr>
+        <w:t>villi</w:t>
+      </w:r>
+      <w:proofErr w:type="spellEnd"/>
+      <w:r>
+        <w:rPr>
+          <w:rFonts w:ascii="Arial" w:hAnsi="Arial" w:cs="Arial"/>
+          <w:sz w:val="24"/>
+          <w:szCs w:val="24"/>
+        </w:rPr>
+        <w:t xml:space="preserve"> ayudan a la digestión química.</w:t>
+      </w:r>
+    </w:p>
+    <w:p>
+      <w:pPr>
+        <w:pStyle w:val="Prrafodelista"/>
+        <w:numPr>
+          <w:ilvl w:val="0"/>
+          <w:numId w:val="1"/>
+        </w:numPr>
+        <w:jc w:val="both"/>
+        <w:rPr>
+          <w:rFonts w:ascii="Arial" w:hAnsi="Arial" w:cs="Arial"/>
+          <w:sz w:val="24"/>
+          <w:szCs w:val="24"/>
+        </w:rPr>
+      </w:pPr>
+      <w:proofErr w:type="spellStart"/>
+      <w:r>
+        <w:rPr>
+          <w:rFonts w:ascii="Arial" w:hAnsi="Arial" w:cs="Arial"/>
+          <w:sz w:val="24"/>
+          <w:szCs w:val="24"/>
+        </w:rPr>
+        <w:t>Microvilli</w:t>
+      </w:r>
+      <w:proofErr w:type="spellEnd"/>
+      <w:r>
+        <w:rPr>
+          <w:rFonts w:ascii="Arial" w:hAnsi="Arial" w:cs="Arial"/>
+          <w:sz w:val="24"/>
+          <w:szCs w:val="24"/>
+        </w:rPr>
+        <w:t xml:space="preserve">: la membrana del plasma  </w:t>
+      </w:r>
+      <w:proofErr w:type="spellStart"/>
+      <w:r>
+        <w:rPr>
+          <w:rFonts w:ascii="Arial" w:hAnsi="Arial" w:cs="Arial"/>
+          <w:sz w:val="24"/>
+          <w:szCs w:val="24"/>
+        </w:rPr>
+        <w:t>lumenal</w:t>
+      </w:r>
+      <w:proofErr w:type="spellEnd"/>
+      <w:r>
+        <w:rPr>
+          <w:rFonts w:ascii="Arial" w:hAnsi="Arial" w:cs="Arial"/>
+          <w:sz w:val="24"/>
+          <w:szCs w:val="24"/>
+        </w:rPr>
+        <w:t xml:space="preserve"> de las células de epiteliales </w:t>
+      </w:r>
+      <w:proofErr w:type="spellStart"/>
+      <w:r>
+        <w:rPr>
+          <w:rFonts w:ascii="Arial" w:hAnsi="Arial" w:cs="Arial"/>
+          <w:sz w:val="24"/>
+          <w:szCs w:val="24"/>
+        </w:rPr>
+        <w:t>absortivas</w:t>
+      </w:r>
+      <w:proofErr w:type="spellEnd"/>
+      <w:r>
+        <w:rPr>
+          <w:rFonts w:ascii="Arial" w:hAnsi="Arial" w:cs="Arial"/>
+          <w:sz w:val="24"/>
+          <w:szCs w:val="24"/>
+        </w:rPr>
+        <w:t xml:space="preserve"> están tapizadas con </w:t>
+      </w:r>
+      <w:proofErr w:type="spellStart"/>
+      <w:r>
+        <w:rPr>
+          <w:rFonts w:ascii="Arial" w:hAnsi="Arial" w:cs="Arial"/>
+          <w:sz w:val="24"/>
+          <w:szCs w:val="24"/>
+        </w:rPr>
+        <w:t>microvilli</w:t>
+      </w:r>
+      <w:proofErr w:type="spellEnd"/>
+      <w:r>
+        <w:rPr>
+          <w:rFonts w:ascii="Arial" w:hAnsi="Arial" w:cs="Arial"/>
+          <w:sz w:val="24"/>
+          <w:szCs w:val="24"/>
+        </w:rPr>
+        <w:t xml:space="preserve"> densamente agrupados.</w:t>
+      </w:r>
+    </w:p>
+    <w:p>
+      <w:pPr>
+        <w:rPr>
+          <w:rFonts w:ascii="Arial" w:hAnsi="Arial" w:cs="Arial"/>
+          <w:sz w:val="24"/>
+          <w:szCs w:val="24"/>
+        </w:rPr>
+      </w:pPr>
+    </w:p>
+    <w:p>
+      <w:pPr>
+        <w:rPr>
+          <w:rFonts w:ascii="Arial" w:hAnsi="Arial" w:cs="Arial"/>
+          <w:sz w:val="24"/>
+          <w:szCs w:val="24"/>
+        </w:rPr>
+      </w:pPr>
+      <w:r>
+        <w:rPr>
+          <w:rFonts w:ascii="Arial" w:hAnsi="Arial" w:cs="Arial"/>
+          <w:b/>
+          <w:color w:val="FF0000"/>
+          <w:sz w:val="24"/>
+          <w:szCs w:val="24"/>
+        </w:rPr>
         <w:lastRenderedPageBreak/>
-        <w:t>Intestino delgado</w:t>
-      </w:r>
-    </w:p>
-    <w:bookmarkEnd w:id="0"/>
-    <w:p>
-      <w:pPr>
-        <w:rPr>
-          <w:rFonts w:ascii="Arial" w:hAnsi="Arial" w:cs="Arial"/>
-          <w:sz w:val="24"/>
-          <w:szCs w:val="24"/>
-        </w:rPr>
-      </w:pPr>
-    </w:p>
-    <w:p>
-      <w:pPr>
-        <w:rPr>
-          <w:rFonts w:ascii="Arial" w:hAnsi="Arial" w:cs="Arial"/>
-          <w:sz w:val="24"/>
-          <w:szCs w:val="24"/>
-        </w:rPr>
-      </w:pPr>
-    </w:p>
-    <w:p>
-      <w:pPr>
-        <w:rPr>
-          <w:rFonts w:ascii="Arial" w:hAnsi="Arial" w:cs="Arial"/>
-          <w:sz w:val="24"/>
-          <w:szCs w:val="24"/>
-        </w:rPr>
-      </w:pPr>
-    </w:p>
-    <w:p>
-      <w:pPr>
-        <w:rPr>
-          <w:rFonts w:ascii="Arial" w:hAnsi="Arial" w:cs="Arial"/>
-          <w:sz w:val="24"/>
-          <w:szCs w:val="24"/>
-        </w:rPr>
-      </w:pPr>
-    </w:p>
-    <w:p>
-      <w:pPr>
-        <w:rPr>
-          <w:rFonts w:ascii="Arial" w:hAnsi="Arial" w:cs="Arial"/>
-          <w:sz w:val="24"/>
-          <w:szCs w:val="24"/>
-        </w:rPr>
-      </w:pPr>
-      <w:hyperlink r:id="rId19" w:history="1">
+        <w:t xml:space="preserve">Intestino grueso </w:t>
+      </w:r>
+    </w:p>
+    <w:p>
+      <w:pPr>
+        <w:jc w:val="both"/>
+        <w:rPr>
+          <w:rFonts w:ascii="Arial" w:hAnsi="Arial" w:cs="Arial"/>
+          <w:sz w:val="24"/>
+          <w:szCs w:val="24"/>
+        </w:rPr>
+      </w:pPr>
+      <w:r>
+        <w:rPr>
+          <w:rFonts w:ascii="Arial" w:hAnsi="Arial" w:cs="Arial"/>
+          <w:sz w:val="24"/>
+          <w:szCs w:val="24"/>
+        </w:rPr>
+        <w:t xml:space="preserve">Del intestino delgado, el </w:t>
+      </w:r>
+      <w:proofErr w:type="spellStart"/>
+      <w:r>
+        <w:rPr>
+          <w:rFonts w:ascii="Arial" w:hAnsi="Arial" w:cs="Arial"/>
+          <w:sz w:val="24"/>
+          <w:szCs w:val="24"/>
+        </w:rPr>
+        <w:t>kimo</w:t>
+      </w:r>
+      <w:proofErr w:type="spellEnd"/>
+      <w:r>
+        <w:rPr>
+          <w:rFonts w:ascii="Arial" w:hAnsi="Arial" w:cs="Arial"/>
+          <w:sz w:val="24"/>
+          <w:szCs w:val="24"/>
+        </w:rPr>
+        <w:t xml:space="preserve"> entra el intestino grueso. Con la excepción de algunos ácidos grasos volátiles y vitaminas, hay una pequeña absorción de alimentos nutritivos a este</w:t>
+      </w:r>
+      <w:r>
+        <w:rPr>
+          <w:rFonts w:ascii="Arial" w:hAnsi="Arial" w:cs="Arial"/>
+          <w:sz w:val="24"/>
+          <w:szCs w:val="24"/>
+        </w:rPr>
+        <w:t xml:space="preserve"> nivel (</w:t>
+      </w:r>
+      <w:proofErr w:type="spellStart"/>
+      <w:r>
+        <w:rPr>
+          <w:rFonts w:ascii="Arial" w:hAnsi="Arial" w:cs="Arial"/>
+          <w:sz w:val="24"/>
+          <w:szCs w:val="24"/>
+        </w:rPr>
+        <w:t>vanLoon</w:t>
+      </w:r>
+      <w:proofErr w:type="spellEnd"/>
+      <w:r>
+        <w:rPr>
+          <w:rFonts w:ascii="Arial" w:hAnsi="Arial" w:cs="Arial"/>
+          <w:sz w:val="24"/>
+          <w:szCs w:val="24"/>
+        </w:rPr>
+        <w:t>, 1976</w:t>
+      </w:r>
+      <w:r>
+        <w:rPr>
+          <w:rFonts w:ascii="Arial" w:hAnsi="Arial" w:cs="Arial"/>
+          <w:sz w:val="24"/>
+          <w:szCs w:val="24"/>
+        </w:rPr>
+        <w:t>).</w:t>
+      </w:r>
+      <w:r>
+        <w:rPr>
+          <w:rFonts w:ascii="Arial" w:hAnsi="Arial" w:cs="Arial"/>
+          <w:sz w:val="24"/>
+          <w:szCs w:val="24"/>
+        </w:rPr>
+        <w:t xml:space="preserve"> </w:t>
+      </w:r>
+      <w:r>
+        <w:rPr>
+          <w:rFonts w:ascii="Arial" w:hAnsi="Arial" w:cs="Arial"/>
+          <w:sz w:val="24"/>
+          <w:szCs w:val="24"/>
+        </w:rPr>
+        <w:t xml:space="preserve">El intestino grueso es esa parte del tubo digestivo entre el </w:t>
+      </w:r>
+      <w:proofErr w:type="spellStart"/>
+      <w:r>
+        <w:rPr>
+          <w:rFonts w:ascii="Arial" w:hAnsi="Arial" w:cs="Arial"/>
+          <w:sz w:val="24"/>
+          <w:szCs w:val="24"/>
+        </w:rPr>
+        <w:t>ileon</w:t>
+      </w:r>
+      <w:proofErr w:type="spellEnd"/>
+      <w:r>
+        <w:rPr>
+          <w:rFonts w:ascii="Arial" w:hAnsi="Arial" w:cs="Arial"/>
+          <w:sz w:val="24"/>
+          <w:szCs w:val="24"/>
+        </w:rPr>
+        <w:t xml:space="preserve"> y el ano. Dependiendo de la especie, la ingesta del intestino delgado entra el intestino grueso por la válvula ileocecal (caballos, </w:t>
+      </w:r>
+      <w:proofErr w:type="spellStart"/>
+      <w:r>
+        <w:rPr>
+          <w:rFonts w:ascii="Arial" w:hAnsi="Arial" w:cs="Arial"/>
+          <w:sz w:val="24"/>
+          <w:szCs w:val="24"/>
+        </w:rPr>
+        <w:t>ruminates</w:t>
+      </w:r>
+      <w:proofErr w:type="spellEnd"/>
+      <w:r>
+        <w:rPr>
+          <w:rFonts w:ascii="Arial" w:hAnsi="Arial" w:cs="Arial"/>
+          <w:sz w:val="24"/>
+          <w:szCs w:val="24"/>
+        </w:rPr>
+        <w:t xml:space="preserve">, los puercos) o válvula de </w:t>
+      </w:r>
+      <w:proofErr w:type="spellStart"/>
+      <w:r>
+        <w:rPr>
+          <w:rFonts w:ascii="Arial" w:hAnsi="Arial" w:cs="Arial"/>
+          <w:sz w:val="24"/>
+          <w:szCs w:val="24"/>
+        </w:rPr>
+        <w:t>ileocólica</w:t>
+      </w:r>
+      <w:proofErr w:type="spellEnd"/>
+      <w:r>
+        <w:rPr>
+          <w:rFonts w:ascii="Arial" w:hAnsi="Arial" w:cs="Arial"/>
+          <w:sz w:val="24"/>
+          <w:szCs w:val="24"/>
+        </w:rPr>
+        <w:t xml:space="preserve"> (perros). Dentro del intestino grueso, se reconocen tres segmentos principales:</w:t>
+      </w:r>
+    </w:p>
+    <w:p>
+      <w:pPr>
+        <w:pStyle w:val="Prrafodelista"/>
+        <w:numPr>
+          <w:ilvl w:val="0"/>
+          <w:numId w:val="2"/>
+        </w:numPr>
+        <w:jc w:val="both"/>
+        <w:rPr>
+          <w:rFonts w:ascii="Arial" w:hAnsi="Arial" w:cs="Arial"/>
+          <w:sz w:val="24"/>
+          <w:szCs w:val="24"/>
+        </w:rPr>
+      </w:pPr>
+      <w:r>
+        <w:rPr>
+          <w:rFonts w:ascii="Arial" w:hAnsi="Arial" w:cs="Arial"/>
+          <w:sz w:val="24"/>
+          <w:szCs w:val="24"/>
+        </w:rPr>
+        <w:t>E</w:t>
+      </w:r>
+      <w:r>
+        <w:rPr>
+          <w:rFonts w:ascii="Arial" w:hAnsi="Arial" w:cs="Arial"/>
+          <w:sz w:val="24"/>
+          <w:szCs w:val="24"/>
+        </w:rPr>
+        <w:t>l ciego es un fondo de saco que  en humanos lleva una extensión parecida a un gusano llamado el apéndice de vermiforme.</w:t>
+      </w:r>
+    </w:p>
+    <w:p>
+      <w:pPr>
+        <w:pStyle w:val="Prrafodelista"/>
+        <w:numPr>
+          <w:ilvl w:val="0"/>
+          <w:numId w:val="2"/>
+        </w:numPr>
+        <w:jc w:val="both"/>
+        <w:rPr>
+          <w:rFonts w:ascii="Arial" w:hAnsi="Arial" w:cs="Arial"/>
+          <w:sz w:val="24"/>
+          <w:szCs w:val="24"/>
+        </w:rPr>
+      </w:pPr>
+      <w:r>
+        <w:rPr>
+          <w:rFonts w:ascii="Arial" w:hAnsi="Arial" w:cs="Arial"/>
+          <w:sz w:val="24"/>
+          <w:szCs w:val="24"/>
+        </w:rPr>
+        <w:t>E</w:t>
+      </w:r>
+      <w:r>
+        <w:rPr>
+          <w:rFonts w:ascii="Arial" w:hAnsi="Arial" w:cs="Arial"/>
+          <w:sz w:val="24"/>
+          <w:szCs w:val="24"/>
+        </w:rPr>
+        <w:t xml:space="preserve">l colon constituyen la mayor de  longitud del intestino grueso y se </w:t>
+      </w:r>
+      <w:proofErr w:type="spellStart"/>
+      <w:r>
+        <w:rPr>
+          <w:rFonts w:ascii="Arial" w:hAnsi="Arial" w:cs="Arial"/>
+          <w:sz w:val="24"/>
+          <w:szCs w:val="24"/>
+        </w:rPr>
+        <w:t>subclasifica</w:t>
+      </w:r>
+      <w:proofErr w:type="spellEnd"/>
+      <w:r>
+        <w:rPr>
+          <w:rFonts w:ascii="Arial" w:hAnsi="Arial" w:cs="Arial"/>
+          <w:sz w:val="24"/>
+          <w:szCs w:val="24"/>
+        </w:rPr>
+        <w:t xml:space="preserve"> en ascendente, transverso y descendente.</w:t>
+      </w:r>
+    </w:p>
+    <w:p>
+      <w:pPr>
+        <w:pStyle w:val="Prrafodelista"/>
+        <w:numPr>
+          <w:ilvl w:val="0"/>
+          <w:numId w:val="2"/>
+        </w:numPr>
+        <w:jc w:val="both"/>
+        <w:rPr>
+          <w:rFonts w:ascii="Arial" w:hAnsi="Arial" w:cs="Arial"/>
+          <w:sz w:val="24"/>
+          <w:szCs w:val="24"/>
+        </w:rPr>
+      </w:pPr>
+      <w:r>
+        <w:rPr>
+          <w:rFonts w:ascii="Arial" w:hAnsi="Arial" w:cs="Arial"/>
+          <w:sz w:val="24"/>
+          <w:szCs w:val="24"/>
+        </w:rPr>
+        <w:t>E</w:t>
+      </w:r>
+      <w:r>
+        <w:rPr>
+          <w:rFonts w:ascii="Arial" w:hAnsi="Arial" w:cs="Arial"/>
+          <w:sz w:val="24"/>
+          <w:szCs w:val="24"/>
+        </w:rPr>
+        <w:t>l recto es el segmento más corto y terminal del tubo digesti</w:t>
+      </w:r>
+      <w:r>
+        <w:rPr>
+          <w:rFonts w:ascii="Arial" w:hAnsi="Arial" w:cs="Arial"/>
+          <w:sz w:val="24"/>
+          <w:szCs w:val="24"/>
+        </w:rPr>
+        <w:t>vo, continúa con el canal anal.</w:t>
+      </w:r>
+    </w:p>
+    <w:p>
+      <w:pPr>
+        <w:rPr>
+          <w:rFonts w:ascii="Arial" w:hAnsi="Arial" w:cs="Arial"/>
+          <w:sz w:val="24"/>
+          <w:szCs w:val="24"/>
+        </w:rPr>
+      </w:pPr>
+    </w:p>
+    <w:p>
+      <w:pPr>
+        <w:rPr>
+          <w:rFonts w:ascii="Arial" w:hAnsi="Arial" w:cs="Arial"/>
+          <w:sz w:val="24"/>
+          <w:szCs w:val="24"/>
+        </w:rPr>
+      </w:pPr>
+      <w:hyperlink r:id="rId27" w:history="1">
         <w:r>
           <w:rPr>
             <w:rStyle w:val="Hipervnculo"/>
@@ -1963,7 +2615,7 @@
           <w:szCs w:val="24"/>
         </w:rPr>
       </w:pPr>
-      <w:hyperlink r:id="rId20" w:history="1">
+      <w:hyperlink r:id="rId28" w:history="1">
         <w:r>
           <w:rPr>
             <w:rStyle w:val="Hipervnculo"/>
@@ -1983,6 +2635,94 @@
         <w:t xml:space="preserve"> </w:t>
       </w:r>
     </w:p>
+    <w:p>
+      <w:pPr>
+        <w:rPr>
+          <w:rFonts w:ascii="Arial" w:hAnsi="Arial" w:cs="Arial"/>
+          <w:sz w:val="24"/>
+          <w:szCs w:val="24"/>
+        </w:rPr>
+      </w:pPr>
+    </w:p>
+    <w:p>
+      <w:pPr>
+        <w:rPr>
+          <w:rFonts w:ascii="Arial" w:hAnsi="Arial" w:cs="Arial"/>
+          <w:sz w:val="24"/>
+          <w:szCs w:val="24"/>
+        </w:rPr>
+      </w:pPr>
+    </w:p>
+    <w:p>
+      <w:pPr>
+        <w:rPr>
+          <w:rFonts w:ascii="Arial" w:hAnsi="Arial" w:cs="Arial"/>
+          <w:b/>
+          <w:color w:val="FF0000"/>
+          <w:sz w:val="24"/>
+          <w:szCs w:val="24"/>
+        </w:rPr>
+      </w:pPr>
+      <w:r>
+        <w:rPr>
+          <w:rFonts w:ascii="Arial" w:hAnsi="Arial" w:cs="Arial"/>
+          <w:b/>
+          <w:color w:val="FF0000"/>
+          <w:sz w:val="24"/>
+          <w:szCs w:val="24"/>
+        </w:rPr>
+        <w:t xml:space="preserve">Enfermedades en el sistema digestivo </w:t>
+      </w:r>
+      <w:proofErr w:type="gramStart"/>
+      <w:r>
+        <w:rPr>
+          <w:rFonts w:ascii="Arial" w:hAnsi="Arial" w:cs="Arial"/>
+          <w:b/>
+          <w:color w:val="FF0000"/>
+          <w:sz w:val="24"/>
+          <w:szCs w:val="24"/>
+        </w:rPr>
+        <w:t>de los bovino</w:t>
+      </w:r>
+      <w:proofErr w:type="gramEnd"/>
+    </w:p>
+    <w:p>
+      <w:pPr>
+        <w:rPr>
+          <w:rFonts w:ascii="Arial" w:hAnsi="Arial" w:cs="Arial"/>
+          <w:sz w:val="24"/>
+          <w:szCs w:val="24"/>
+        </w:rPr>
+      </w:pPr>
+      <w:hyperlink r:id="rId29" w:history="1">
+        <w:r>
+          <w:rPr>
+            <w:rStyle w:val="Hipervnculo"/>
+            <w:rFonts w:ascii="Arial" w:hAnsi="Arial" w:cs="Arial"/>
+            <w:sz w:val="24"/>
+            <w:szCs w:val="24"/>
+          </w:rPr>
+          <w:t>http://handresen.perulactea.com/2008/08/05/capitulo-2-4%C2%BA-parte-enfermedades-del-aparato-digestivo/</w:t>
+        </w:r>
+      </w:hyperlink>
+      <w:r>
+        <w:rPr>
+          <w:rFonts w:ascii="Arial" w:hAnsi="Arial" w:cs="Arial"/>
+          <w:sz w:val="24"/>
+          <w:szCs w:val="24"/>
+        </w:rPr>
+        <w:t xml:space="preserve"> </w:t>
+      </w:r>
+    </w:p>
+    <w:p>
+      <w:pPr>
+        <w:rPr>
+          <w:rFonts w:ascii="Arial" w:hAnsi="Arial" w:cs="Arial"/>
+          <w:sz w:val="24"/>
+          <w:szCs w:val="24"/>
+        </w:rPr>
+      </w:pPr>
+    </w:p>
     <w:sectPr>
       <w:pgSz w:w="16838" w:h="11906" w:orient="landscape"/>
       <w:pgMar w:top="1134" w:right="1134" w:bottom="1134" w:left="1134" w:header="709" w:footer="709" w:gutter="0"/>
@@ -1991,6 +2731,243 @@
     </w:sectPr>
   </w:body>
 </w:document>
+</file>
+
+<file path=word/numbering.xml><?xml version="1.0" encoding="utf-8"?>
+<w:numbering xmlns:wpc="http://schemas.microsoft.com/office/word/2010/wordprocessingCanvas" xmlns:mc="http://schemas.openxmlformats.org/markup-compatibility/2006" xmlns:o="urn:schemas-microsoft-com:office:office" xmlns:r="http://schemas.openxmlformats.org/officeDocument/2006/relationships" xmlns:m="http://schemas.openxmlformats.org/officeDocument/2006/math" xmlns:v="urn:schemas-microsoft-com:vml" xmlns:wp14="http://schemas.microsoft.com/office/word/2010/wordprocessingDrawing" xmlns:wp="http://schemas.openxmlformats.org/drawingml/2006/wordprocessingDrawing" xmlns:w10="urn:schemas-microsoft-com:office:word" xmlns:w="http://schemas.openxmlformats.org/wordprocessingml/2006/main" xmlns:w14="http://schemas.microsoft.com/office/word/2010/wordml" xmlns:w15="http://schemas.microsoft.com/office/word/2012/wordml" xmlns:wpg="http://schemas.microsoft.com/office/word/2010/wordprocessingGroup" xmlns:wpi="http://schemas.microsoft.com/office/word/2010/wordprocessingInk" xmlns:wne="http://schemas.microsoft.com/office/word/2006/wordml" xmlns:wps="http://schemas.microsoft.com/office/word/2010/wordprocessingShape" mc:Ignorable="w14 w15 wp14">
+  <w:abstractNum w:abstractNumId="0">
+    <w:nsid w:val="05E129E6"/>
+    <w:multiLevelType w:val="hybridMultilevel"/>
+    <w:tmpl w:val="4924472A"/>
+    <w:lvl w:ilvl="0" w:tplc="0C0A0001">
+      <w:start w:val="1"/>
+      <w:numFmt w:val="bullet"/>
+      <w:lvlText w:val=""/>
+      <w:lvlJc w:val="left"/>
+      <w:pPr>
+        <w:ind w:left="720" w:hanging="360"/>
+      </w:pPr>
+      <w:rPr>
+        <w:rFonts w:ascii="Symbol" w:hAnsi="Symbol" w:hint="default"/>
+      </w:rPr>
+    </w:lvl>
+    <w:lvl w:ilvl="1" w:tplc="0C0A0003" w:tentative="1">
+      <w:start w:val="1"/>
+      <w:numFmt w:val="bullet"/>
+      <w:lvlText w:val="o"/>
+      <w:lvlJc w:val="left"/>
+      <w:pPr>
+        <w:ind w:left="1440" w:hanging="360"/>
+      </w:pPr>
+      <w:rPr>
+        <w:rFonts w:ascii="Courier New" w:hAnsi="Courier New" w:cs="Courier New" w:hint="default"/>
+      </w:rPr>
+    </w:lvl>
+    <w:lvl w:ilvl="2" w:tplc="0C0A0005" w:tentative="1">
+      <w:start w:val="1"/>
+      <w:numFmt w:val="bullet"/>
+      <w:lvlText w:val=""/>
+      <w:lvlJc w:val="left"/>
+      <w:pPr>
+        <w:ind w:left="2160" w:hanging="360"/>
+      </w:pPr>
+      <w:rPr>
+        <w:rFonts w:ascii="Wingdings" w:hAnsi="Wingdings" w:hint="default"/>
+      </w:rPr>
+    </w:lvl>
+    <w:lvl w:ilvl="3" w:tplc="0C0A0001" w:tentative="1">
+      <w:start w:val="1"/>
+      <w:numFmt w:val="bullet"/>
+      <w:lvlText w:val=""/>
+      <w:lvlJc w:val="left"/>
+      <w:pPr>
+        <w:ind w:left="2880" w:hanging="360"/>
+      </w:pPr>
+      <w:rPr>
+        <w:rFonts w:ascii="Symbol" w:hAnsi="Symbol" w:hint="default"/>
+      </w:rPr>
+    </w:lvl>
+    <w:lvl w:ilvl="4" w:tplc="0C0A0003" w:tentative="1">
+      <w:start w:val="1"/>
+      <w:numFmt w:val="bullet"/>
+      <w:lvlText w:val="o"/>
+      <w:lvlJc w:val="left"/>
+      <w:pPr>
+        <w:ind w:left="3600" w:hanging="360"/>
+      </w:pPr>
+      <w:rPr>
+        <w:rFonts w:ascii="Courier New" w:hAnsi="Courier New" w:cs="Courier New" w:hint="default"/>
+      </w:rPr>
+    </w:lvl>
+    <w:lvl w:ilvl="5" w:tplc="0C0A0005" w:tentative="1">
+      <w:start w:val="1"/>
+      <w:numFmt w:val="bullet"/>
+      <w:lvlText w:val=""/>
+      <w:lvlJc w:val="left"/>
+      <w:pPr>
+        <w:ind w:left="4320" w:hanging="360"/>
+      </w:pPr>
+      <w:rPr>
+        <w:rFonts w:ascii="Wingdings" w:hAnsi="Wingdings" w:hint="default"/>
+      </w:rPr>
+    </w:lvl>
+    <w:lvl w:ilvl="6" w:tplc="0C0A0001" w:tentative="1">
+      <w:start w:val="1"/>
+      <w:numFmt w:val="bullet"/>
+      <w:lvlText w:val=""/>
+      <w:lvlJc w:val="left"/>
+      <w:pPr>
+        <w:ind w:left="5040" w:hanging="360"/>
+      </w:pPr>
+      <w:rPr>
+        <w:rFonts w:ascii="Symbol" w:hAnsi="Symbol" w:hint="default"/>
+      </w:rPr>
+    </w:lvl>
+    <w:lvl w:ilvl="7" w:tplc="0C0A0003" w:tentative="1">
+      <w:start w:val="1"/>
+      <w:numFmt w:val="bullet"/>
+      <w:lvlText w:val="o"/>
+      <w:lvlJc w:val="left"/>
+      <w:pPr>
+        <w:ind w:left="5760" w:hanging="360"/>
+      </w:pPr>
+      <w:rPr>
+        <w:rFonts w:ascii="Courier New" w:hAnsi="Courier New" w:cs="Courier New" w:hint="default"/>
+      </w:rPr>
+    </w:lvl>
+    <w:lvl w:ilvl="8" w:tplc="0C0A0005" w:tentative="1">
+      <w:start w:val="1"/>
+      <w:numFmt w:val="bullet"/>
+      <w:lvlText w:val=""/>
+      <w:lvlJc w:val="left"/>
+      <w:pPr>
+        <w:ind w:left="6480" w:hanging="360"/>
+      </w:pPr>
+      <w:rPr>
+        <w:rFonts w:ascii="Wingdings" w:hAnsi="Wingdings" w:hint="default"/>
+      </w:rPr>
+    </w:lvl>
+  </w:abstractNum>
+  <w:abstractNum w:abstractNumId="1">
+    <w:nsid w:val="60A434BE"/>
+    <w:multiLevelType w:val="hybridMultilevel"/>
+    <w:tmpl w:val="46BC3094"/>
+    <w:lvl w:ilvl="0" w:tplc="0C0A0001">
+      <w:start w:val="1"/>
+      <w:numFmt w:val="bullet"/>
+      <w:lvlText w:val=""/>
+      <w:lvlJc w:val="left"/>
+      <w:pPr>
+        <w:ind w:left="720" w:hanging="360"/>
+      </w:pPr>
+      <w:rPr>
+        <w:rFonts w:ascii="Symbol" w:hAnsi="Symbol" w:hint="default"/>
+      </w:rPr>
+    </w:lvl>
+    <w:lvl w:ilvl="1" w:tplc="0C0A0003" w:tentative="1">
+      <w:start w:val="1"/>
+      <w:numFmt w:val="bullet"/>
+      <w:lvlText w:val="o"/>
+      <w:lvlJc w:val="left"/>
+      <w:pPr>
+        <w:ind w:left="1440" w:hanging="360"/>
+      </w:pPr>
+      <w:rPr>
+        <w:rFonts w:ascii="Courier New" w:hAnsi="Courier New" w:cs="Courier New" w:hint="default"/>
+      </w:rPr>
+    </w:lvl>
+    <w:lvl w:ilvl="2" w:tplc="0C0A0005" w:tentative="1">
+      <w:start w:val="1"/>
+      <w:numFmt w:val="bullet"/>
+      <w:lvlText w:val=""/>
+      <w:lvlJc w:val="left"/>
+      <w:pPr>
+        <w:ind w:left="2160" w:hanging="360"/>
+      </w:pPr>
+      <w:rPr>
+        <w:rFonts w:ascii="Wingdings" w:hAnsi="Wingdings" w:hint="default"/>
+      </w:rPr>
+    </w:lvl>
+    <w:lvl w:ilvl="3" w:tplc="0C0A0001" w:tentative="1">
+      <w:start w:val="1"/>
+      <w:numFmt w:val="bullet"/>
+      <w:lvlText w:val=""/>
+      <w:lvlJc w:val="left"/>
+      <w:pPr>
+        <w:ind w:left="2880" w:hanging="360"/>
+      </w:pPr>
+      <w:rPr>
+        <w:rFonts w:ascii="Symbol" w:hAnsi="Symbol" w:hint="default"/>
+      </w:rPr>
+    </w:lvl>
+    <w:lvl w:ilvl="4" w:tplc="0C0A0003" w:tentative="1">
+      <w:start w:val="1"/>
+      <w:numFmt w:val="bullet"/>
+      <w:lvlText w:val="o"/>
+      <w:lvlJc w:val="left"/>
+      <w:pPr>
+        <w:ind w:left="3600" w:hanging="360"/>
+      </w:pPr>
+      <w:rPr>
+        <w:rFonts w:ascii="Courier New" w:hAnsi="Courier New" w:cs="Courier New" w:hint="default"/>
+      </w:rPr>
+    </w:lvl>
+    <w:lvl w:ilvl="5" w:tplc="0C0A0005" w:tentative="1">
+      <w:start w:val="1"/>
+      <w:numFmt w:val="bullet"/>
+      <w:lvlText w:val=""/>
+      <w:lvlJc w:val="left"/>
+      <w:pPr>
+        <w:ind w:left="4320" w:hanging="360"/>
+      </w:pPr>
+      <w:rPr>
+        <w:rFonts w:ascii="Wingdings" w:hAnsi="Wingdings" w:hint="default"/>
+      </w:rPr>
+    </w:lvl>
+    <w:lvl w:ilvl="6" w:tplc="0C0A0001" w:tentative="1">
+      <w:start w:val="1"/>
+      <w:numFmt w:val="bullet"/>
+      <w:lvlText w:val=""/>
+      <w:lvlJc w:val="left"/>
+      <w:pPr>
+        <w:ind w:left="5040" w:hanging="360"/>
+      </w:pPr>
+      <w:rPr>
+        <w:rFonts w:ascii="Symbol" w:hAnsi="Symbol" w:hint="default"/>
+      </w:rPr>
+    </w:lvl>
+    <w:lvl w:ilvl="7" w:tplc="0C0A0003" w:tentative="1">
+      <w:start w:val="1"/>
+      <w:numFmt w:val="bullet"/>
+      <w:lvlText w:val="o"/>
+      <w:lvlJc w:val="left"/>
+      <w:pPr>
+        <w:ind w:left="5760" w:hanging="360"/>
+      </w:pPr>
+      <w:rPr>
+        <w:rFonts w:ascii="Courier New" w:hAnsi="Courier New" w:cs="Courier New" w:hint="default"/>
+      </w:rPr>
+    </w:lvl>
+    <w:lvl w:ilvl="8" w:tplc="0C0A0005" w:tentative="1">
+      <w:start w:val="1"/>
+      <w:numFmt w:val="bullet"/>
+      <w:lvlText w:val=""/>
+      <w:lvlJc w:val="left"/>
+      <w:pPr>
+        <w:ind w:left="6480" w:hanging="360"/>
+      </w:pPr>
+      <w:rPr>
+        <w:rFonts w:ascii="Wingdings" w:hAnsi="Wingdings" w:hint="default"/>
+      </w:rPr>
+    </w:lvl>
+  </w:abstractNum>
+  <w:num w:numId="1">
+    <w:abstractNumId w:val="1"/>
+  </w:num>
+  <w:num w:numId="2">
+    <w:abstractNumId w:val="0"/>
+  </w:num>
+</w:numbering>
 </file>
 
 <file path=word/styles.xml><?xml version="1.0" encoding="utf-8"?>
@@ -2430,6 +3407,17 @@
     <w:basedOn w:val="Fuentedeprrafopredeter"/>
     <w:rsid w:val="00826B64"/>
   </w:style>
+  <w:style w:type="paragraph" w:styleId="Prrafodelista">
+    <w:name w:val="List Paragraph"/>
+    <w:basedOn w:val="Normal"/>
+    <w:uiPriority w:val="34"/>
+    <w:qFormat/>
+    <w:rsid w:val="00FA067F"/>
+    <w:pPr>
+      <w:ind w:left="720"/>
+      <w:contextualSpacing/>
+    </w:pPr>
+  </w:style>
 </w:styles>
 </file>
 

</xml_diff>